<commit_message>
<modification of the first file>
</commit_message>
<xml_diff>
--- a/Test.docx
+++ b/Test.docx
@@ -36,6 +36,73 @@
     <w:p>
       <w:pPr>
         <w:shd w:val="clear" w:color="auto" w:fill="FFFFFF"/>
+        <w:spacing w:after="225" w:line="240" w:lineRule="auto"/>
+        <w:jc w:val="center"/>
+        <w:outlineLvl w:val="1"/>
+        <w:rPr>
+          <w:rFonts w:ascii="Roboto Condensed" w:eastAsia="Times New Roman" w:hAnsi="Roboto Condensed" w:cs="Times New Roman"/>
+          <w:b/>
+          <w:bCs/>
+          <w:caps/>
+          <w:color w:val="2F2F2F"/>
+          <w:sz w:val="30"/>
+          <w:szCs w:val="30"/>
+          <w:lang w:eastAsia="de-AT"/>
+        </w:rPr>
+      </w:pPr>
+    </w:p>
+    <w:p>
+      <w:pPr>
+        <w:shd w:val="clear" w:color="auto" w:fill="FFFFFF"/>
+        <w:spacing w:after="225" w:line="240" w:lineRule="auto"/>
+        <w:jc w:val="center"/>
+        <w:outlineLvl w:val="1"/>
+        <w:rPr>
+          <w:rFonts w:ascii="Roboto Condensed" w:eastAsia="Times New Roman" w:hAnsi="Roboto Condensed" w:cs="Times New Roman"/>
+          <w:b/>
+          <w:bCs/>
+          <w:caps/>
+          <w:color w:val="2F2F2F"/>
+          <w:sz w:val="30"/>
+          <w:szCs w:val="30"/>
+          <w:lang w:eastAsia="de-AT"/>
+        </w:rPr>
+      </w:pPr>
+      <w:r>
+        <w:rPr>
+          <w:rFonts w:ascii="Roboto Condensed" w:eastAsia="Times New Roman" w:hAnsi="Roboto Condensed" w:cs="Times New Roman"/>
+          <w:b/>
+          <w:bCs/>
+          <w:caps/>
+          <w:color w:val="2F2F2F"/>
+          <w:sz w:val="30"/>
+          <w:szCs w:val="30"/>
+          <w:lang w:eastAsia="de-AT"/>
+        </w:rPr>
+        <w:t xml:space="preserve">Übung Konfigurationsmanagement </w:t>
+      </w:r>
+    </w:p>
+    <w:p>
+      <w:pPr>
+        <w:shd w:val="clear" w:color="auto" w:fill="FFFFFF"/>
+        <w:spacing w:after="225" w:line="240" w:lineRule="auto"/>
+        <w:jc w:val="center"/>
+        <w:outlineLvl w:val="1"/>
+        <w:rPr>
+          <w:rFonts w:ascii="Roboto Condensed" w:eastAsia="Times New Roman" w:hAnsi="Roboto Condensed" w:cs="Times New Roman"/>
+          <w:b/>
+          <w:bCs/>
+          <w:caps/>
+          <w:color w:val="2F2F2F"/>
+          <w:sz w:val="30"/>
+          <w:szCs w:val="30"/>
+          <w:lang w:eastAsia="de-AT"/>
+        </w:rPr>
+      </w:pPr>
+    </w:p>
+    <w:p>
+      <w:pPr>
+        <w:shd w:val="clear" w:color="auto" w:fill="FFFFFF"/>
         <w:spacing w:line="360" w:lineRule="atLeast"/>
         <w:jc w:val="center"/>
         <w:rPr>
@@ -54,7 +121,51 @@
           <w:szCs w:val="20"/>
           <w:lang w:eastAsia="de-AT"/>
         </w:rPr>
-        <w:t>Der Wecker leit, i steh ned auf</w:t>
+        <w:t xml:space="preserve">Der Wecker </w:t>
+      </w:r>
+      <w:proofErr w:type="spellStart"/>
+      <w:r>
+        <w:rPr>
+          <w:rFonts w:ascii="Roboto" w:eastAsia="Times New Roman" w:hAnsi="Roboto" w:cs="Times New Roman"/>
+          <w:color w:val="2F2F2F"/>
+          <w:sz w:val="20"/>
+          <w:szCs w:val="20"/>
+          <w:lang w:eastAsia="de-AT"/>
+        </w:rPr>
+        <w:t>leit</w:t>
+      </w:r>
+      <w:proofErr w:type="spellEnd"/>
+      <w:r>
+        <w:rPr>
+          <w:rFonts w:ascii="Roboto" w:eastAsia="Times New Roman" w:hAnsi="Roboto" w:cs="Times New Roman"/>
+          <w:color w:val="2F2F2F"/>
+          <w:sz w:val="20"/>
+          <w:szCs w:val="20"/>
+          <w:lang w:eastAsia="de-AT"/>
+        </w:rPr>
+        <w:t xml:space="preserve">, i steh </w:t>
+      </w:r>
+      <w:proofErr w:type="spellStart"/>
+      <w:r>
+        <w:rPr>
+          <w:rFonts w:ascii="Roboto" w:eastAsia="Times New Roman" w:hAnsi="Roboto" w:cs="Times New Roman"/>
+          <w:color w:val="2F2F2F"/>
+          <w:sz w:val="20"/>
+          <w:szCs w:val="20"/>
+          <w:lang w:eastAsia="de-AT"/>
+        </w:rPr>
+        <w:t>ned</w:t>
+      </w:r>
+      <w:proofErr w:type="spellEnd"/>
+      <w:r>
+        <w:rPr>
+          <w:rFonts w:ascii="Roboto" w:eastAsia="Times New Roman" w:hAnsi="Roboto" w:cs="Times New Roman"/>
+          <w:color w:val="2F2F2F"/>
+          <w:sz w:val="20"/>
+          <w:szCs w:val="20"/>
+          <w:lang w:eastAsia="de-AT"/>
+        </w:rPr>
+        <w:t xml:space="preserve"> auf</w:t>
       </w:r>
       <w:r>
         <w:rPr>
@@ -65,8 +176,64 @@
           <w:lang w:eastAsia="de-AT"/>
         </w:rPr>
         <w:br/>
-        <w:t>I pfeif heit drauf, i bleib heit zhaus</w:t>
-      </w:r>
+        <w:t xml:space="preserve">I pfeif </w:t>
+      </w:r>
+      <w:proofErr w:type="spellStart"/>
+      <w:r>
+        <w:rPr>
+          <w:rFonts w:ascii="Roboto" w:eastAsia="Times New Roman" w:hAnsi="Roboto" w:cs="Times New Roman"/>
+          <w:color w:val="2F2F2F"/>
+          <w:sz w:val="20"/>
+          <w:szCs w:val="20"/>
+          <w:lang w:eastAsia="de-AT"/>
+        </w:rPr>
+        <w:t>heit</w:t>
+      </w:r>
+      <w:proofErr w:type="spellEnd"/>
+      <w:r>
+        <w:rPr>
+          <w:rFonts w:ascii="Roboto" w:eastAsia="Times New Roman" w:hAnsi="Roboto" w:cs="Times New Roman"/>
+          <w:color w:val="2F2F2F"/>
+          <w:sz w:val="20"/>
+          <w:szCs w:val="20"/>
+          <w:lang w:eastAsia="de-AT"/>
+        </w:rPr>
+        <w:t xml:space="preserve"> drauf, i bleib </w:t>
+      </w:r>
+      <w:proofErr w:type="spellStart"/>
+      <w:r>
+        <w:rPr>
+          <w:rFonts w:ascii="Roboto" w:eastAsia="Times New Roman" w:hAnsi="Roboto" w:cs="Times New Roman"/>
+          <w:color w:val="2F2F2F"/>
+          <w:sz w:val="20"/>
+          <w:szCs w:val="20"/>
+          <w:lang w:eastAsia="de-AT"/>
+        </w:rPr>
+        <w:t>heit</w:t>
+      </w:r>
+      <w:proofErr w:type="spellEnd"/>
+      <w:r>
+        <w:rPr>
+          <w:rFonts w:ascii="Roboto" w:eastAsia="Times New Roman" w:hAnsi="Roboto" w:cs="Times New Roman"/>
+          <w:color w:val="2F2F2F"/>
+          <w:sz w:val="20"/>
+          <w:szCs w:val="20"/>
+          <w:lang w:eastAsia="de-AT"/>
+        </w:rPr>
+        <w:t xml:space="preserve"> </w:t>
+      </w:r>
+      <w:proofErr w:type="spellStart"/>
+      <w:r>
+        <w:rPr>
+          <w:rFonts w:ascii="Roboto" w:eastAsia="Times New Roman" w:hAnsi="Roboto" w:cs="Times New Roman"/>
+          <w:color w:val="2F2F2F"/>
+          <w:sz w:val="20"/>
+          <w:szCs w:val="20"/>
+          <w:lang w:eastAsia="de-AT"/>
+        </w:rPr>
+        <w:t>zhaus</w:t>
+      </w:r>
+      <w:proofErr w:type="spellEnd"/>
       <w:r>
         <w:rPr>
           <w:rFonts w:ascii="Roboto" w:eastAsia="Times New Roman" w:hAnsi="Roboto" w:cs="Times New Roman"/>
@@ -87,7 +254,29 @@
           <w:lang w:eastAsia="de-AT"/>
         </w:rPr>
         <w:br/>
-        <w:t>Sein, ja so ein E-Card Urlaub der is fein</w:t>
+        <w:t xml:space="preserve">Sein, ja so ein E-Card Urlaub der </w:t>
+      </w:r>
+      <w:proofErr w:type="spellStart"/>
+      <w:r>
+        <w:rPr>
+          <w:rFonts w:ascii="Roboto" w:eastAsia="Times New Roman" w:hAnsi="Roboto" w:cs="Times New Roman"/>
+          <w:color w:val="2F2F2F"/>
+          <w:sz w:val="20"/>
+          <w:szCs w:val="20"/>
+          <w:lang w:eastAsia="de-AT"/>
+        </w:rPr>
+        <w:t>is</w:t>
+      </w:r>
+      <w:proofErr w:type="spellEnd"/>
+      <w:r>
+        <w:rPr>
+          <w:rFonts w:ascii="Roboto" w:eastAsia="Times New Roman" w:hAnsi="Roboto" w:cs="Times New Roman"/>
+          <w:color w:val="2F2F2F"/>
+          <w:sz w:val="20"/>
+          <w:szCs w:val="20"/>
+          <w:lang w:eastAsia="de-AT"/>
+        </w:rPr>
+        <w:t xml:space="preserve"> fein</w:t>
       </w:r>
       <w:r>
         <w:rPr>
@@ -119,7 +308,73 @@
           <w:lang w:eastAsia="de-AT"/>
         </w:rPr>
         <w:br/>
-        <w:t>Und i foahr owe ins Pressbaumer Bad</w:t>
+        <w:t xml:space="preserve">Und i </w:t>
+      </w:r>
+      <w:proofErr w:type="spellStart"/>
+      <w:r>
+        <w:rPr>
+          <w:rFonts w:ascii="Roboto" w:eastAsia="Times New Roman" w:hAnsi="Roboto" w:cs="Times New Roman"/>
+          <w:color w:val="2F2F2F"/>
+          <w:sz w:val="20"/>
+          <w:szCs w:val="20"/>
+          <w:lang w:eastAsia="de-AT"/>
+        </w:rPr>
+        <w:t>foahr</w:t>
+      </w:r>
+      <w:proofErr w:type="spellEnd"/>
+      <w:r>
+        <w:rPr>
+          <w:rFonts w:ascii="Roboto" w:eastAsia="Times New Roman" w:hAnsi="Roboto" w:cs="Times New Roman"/>
+          <w:color w:val="2F2F2F"/>
+          <w:sz w:val="20"/>
+          <w:szCs w:val="20"/>
+          <w:lang w:eastAsia="de-AT"/>
+        </w:rPr>
+        <w:t xml:space="preserve"> </w:t>
+      </w:r>
+      <w:proofErr w:type="spellStart"/>
+      <w:r>
+        <w:rPr>
+          <w:rFonts w:ascii="Roboto" w:eastAsia="Times New Roman" w:hAnsi="Roboto" w:cs="Times New Roman"/>
+          <w:color w:val="2F2F2F"/>
+          <w:sz w:val="20"/>
+          <w:szCs w:val="20"/>
+          <w:lang w:eastAsia="de-AT"/>
+        </w:rPr>
+        <w:t>owe</w:t>
+      </w:r>
+      <w:proofErr w:type="spellEnd"/>
+      <w:r>
+        <w:rPr>
+          <w:rFonts w:ascii="Roboto" w:eastAsia="Times New Roman" w:hAnsi="Roboto" w:cs="Times New Roman"/>
+          <w:color w:val="2F2F2F"/>
+          <w:sz w:val="20"/>
+          <w:szCs w:val="20"/>
+          <w:lang w:eastAsia="de-AT"/>
+        </w:rPr>
+        <w:t xml:space="preserve"> ins </w:t>
+      </w:r>
+      <w:proofErr w:type="spellStart"/>
+      <w:r>
+        <w:rPr>
+          <w:rFonts w:ascii="Roboto" w:eastAsia="Times New Roman" w:hAnsi="Roboto" w:cs="Times New Roman"/>
+          <w:color w:val="2F2F2F"/>
+          <w:sz w:val="20"/>
+          <w:szCs w:val="20"/>
+          <w:lang w:eastAsia="de-AT"/>
+        </w:rPr>
+        <w:t>Pressbaumer</w:t>
+      </w:r>
+      <w:proofErr w:type="spellEnd"/>
+      <w:r>
+        <w:rPr>
+          <w:rFonts w:ascii="Roboto" w:eastAsia="Times New Roman" w:hAnsi="Roboto" w:cs="Times New Roman"/>
+          <w:color w:val="2F2F2F"/>
+          <w:sz w:val="20"/>
+          <w:szCs w:val="20"/>
+          <w:lang w:eastAsia="de-AT"/>
+        </w:rPr>
+        <w:t xml:space="preserve"> Bad</w:t>
       </w:r>
       <w:r>
         <w:rPr>
@@ -141,7 +396,50 @@
           <w:lang w:eastAsia="de-AT"/>
         </w:rPr>
         <w:br/>
-        <w:t>So sollt des Lebn sein</w:t>
+      </w:r>
+      <w:proofErr w:type="spellStart"/>
+      <w:r>
+        <w:rPr>
+          <w:rFonts w:ascii="Roboto" w:eastAsia="Times New Roman" w:hAnsi="Roboto" w:cs="Times New Roman"/>
+          <w:color w:val="2F2F2F"/>
+          <w:sz w:val="20"/>
+          <w:szCs w:val="20"/>
+          <w:lang w:eastAsia="de-AT"/>
+        </w:rPr>
+        <w:t>So</w:t>
+      </w:r>
+      <w:proofErr w:type="spellEnd"/>
+      <w:r>
+        <w:rPr>
+          <w:rFonts w:ascii="Roboto" w:eastAsia="Times New Roman" w:hAnsi="Roboto" w:cs="Times New Roman"/>
+          <w:color w:val="2F2F2F"/>
+          <w:sz w:val="20"/>
+          <w:szCs w:val="20"/>
+          <w:lang w:eastAsia="de-AT"/>
+        </w:rPr>
+        <w:t xml:space="preserve"> sollt des </w:t>
+      </w:r>
+      <w:proofErr w:type="spellStart"/>
+      <w:r>
+        <w:rPr>
+          <w:rFonts w:ascii="Roboto" w:eastAsia="Times New Roman" w:hAnsi="Roboto" w:cs="Times New Roman"/>
+          <w:color w:val="2F2F2F"/>
+          <w:sz w:val="20"/>
+          <w:szCs w:val="20"/>
+          <w:lang w:eastAsia="de-AT"/>
+        </w:rPr>
+        <w:t>Lebn</w:t>
+      </w:r>
+      <w:proofErr w:type="spellEnd"/>
+      <w:r>
+        <w:rPr>
+          <w:rFonts w:ascii="Roboto" w:eastAsia="Times New Roman" w:hAnsi="Roboto" w:cs="Times New Roman"/>
+          <w:color w:val="2F2F2F"/>
+          <w:sz w:val="20"/>
+          <w:szCs w:val="20"/>
+          <w:lang w:eastAsia="de-AT"/>
+        </w:rPr>
+        <w:t xml:space="preserve"> sein</w:t>
       </w:r>
       <w:r>
         <w:rPr>
@@ -162,8 +460,86 @@
           <w:lang w:eastAsia="de-AT"/>
         </w:rPr>
         <w:br/>
-        <w:t>Denk ned so vü nach des Lebn macht was wü</w:t>
-      </w:r>
+        <w:t xml:space="preserve">Denk </w:t>
+      </w:r>
+      <w:proofErr w:type="spellStart"/>
+      <w:r>
+        <w:rPr>
+          <w:rFonts w:ascii="Roboto" w:eastAsia="Times New Roman" w:hAnsi="Roboto" w:cs="Times New Roman"/>
+          <w:color w:val="2F2F2F"/>
+          <w:sz w:val="20"/>
+          <w:szCs w:val="20"/>
+          <w:lang w:eastAsia="de-AT"/>
+        </w:rPr>
+        <w:t>ned</w:t>
+      </w:r>
+      <w:proofErr w:type="spellEnd"/>
+      <w:r>
+        <w:rPr>
+          <w:rFonts w:ascii="Roboto" w:eastAsia="Times New Roman" w:hAnsi="Roboto" w:cs="Times New Roman"/>
+          <w:color w:val="2F2F2F"/>
+          <w:sz w:val="20"/>
+          <w:szCs w:val="20"/>
+          <w:lang w:eastAsia="de-AT"/>
+        </w:rPr>
+        <w:t xml:space="preserve"> so </w:t>
+      </w:r>
+      <w:proofErr w:type="spellStart"/>
+      <w:r>
+        <w:rPr>
+          <w:rFonts w:ascii="Roboto" w:eastAsia="Times New Roman" w:hAnsi="Roboto" w:cs="Times New Roman"/>
+          <w:color w:val="2F2F2F"/>
+          <w:sz w:val="20"/>
+          <w:szCs w:val="20"/>
+          <w:lang w:eastAsia="de-AT"/>
+        </w:rPr>
+        <w:t>vü</w:t>
+      </w:r>
+      <w:proofErr w:type="spellEnd"/>
+      <w:r>
+        <w:rPr>
+          <w:rFonts w:ascii="Roboto" w:eastAsia="Times New Roman" w:hAnsi="Roboto" w:cs="Times New Roman"/>
+          <w:color w:val="2F2F2F"/>
+          <w:sz w:val="20"/>
+          <w:szCs w:val="20"/>
+          <w:lang w:eastAsia="de-AT"/>
+        </w:rPr>
+        <w:t xml:space="preserve"> nach des </w:t>
+      </w:r>
+      <w:proofErr w:type="spellStart"/>
+      <w:r>
+        <w:rPr>
+          <w:rFonts w:ascii="Roboto" w:eastAsia="Times New Roman" w:hAnsi="Roboto" w:cs="Times New Roman"/>
+          <w:color w:val="2F2F2F"/>
+          <w:sz w:val="20"/>
+          <w:szCs w:val="20"/>
+          <w:lang w:eastAsia="de-AT"/>
+        </w:rPr>
+        <w:t>Lebn</w:t>
+      </w:r>
+      <w:proofErr w:type="spellEnd"/>
+      <w:r>
+        <w:rPr>
+          <w:rFonts w:ascii="Roboto" w:eastAsia="Times New Roman" w:hAnsi="Roboto" w:cs="Times New Roman"/>
+          <w:color w:val="2F2F2F"/>
+          <w:sz w:val="20"/>
+          <w:szCs w:val="20"/>
+          <w:lang w:eastAsia="de-AT"/>
+        </w:rPr>
+        <w:t xml:space="preserve"> macht was </w:t>
+      </w:r>
+      <w:proofErr w:type="spellStart"/>
+      <w:r>
+        <w:rPr>
+          <w:rFonts w:ascii="Roboto" w:eastAsia="Times New Roman" w:hAnsi="Roboto" w:cs="Times New Roman"/>
+          <w:color w:val="2F2F2F"/>
+          <w:sz w:val="20"/>
+          <w:szCs w:val="20"/>
+          <w:lang w:eastAsia="de-AT"/>
+        </w:rPr>
+        <w:t>wü</w:t>
+      </w:r>
+      <w:proofErr w:type="spellEnd"/>
       <w:r>
         <w:rPr>
           <w:rFonts w:ascii="Roboto" w:eastAsia="Times New Roman" w:hAnsi="Roboto" w:cs="Times New Roman"/>
@@ -173,8 +549,42 @@
           <w:lang w:eastAsia="de-AT"/>
         </w:rPr>
         <w:br/>
-        <w:t>Wir san lieber laut, als leise und stü</w:t>
-      </w:r>
+        <w:t xml:space="preserve">Wir </w:t>
+      </w:r>
+      <w:proofErr w:type="spellStart"/>
+      <w:r>
+        <w:rPr>
+          <w:rFonts w:ascii="Roboto" w:eastAsia="Times New Roman" w:hAnsi="Roboto" w:cs="Times New Roman"/>
+          <w:color w:val="2F2F2F"/>
+          <w:sz w:val="20"/>
+          <w:szCs w:val="20"/>
+          <w:lang w:eastAsia="de-AT"/>
+        </w:rPr>
+        <w:t>san</w:t>
+      </w:r>
+      <w:proofErr w:type="spellEnd"/>
+      <w:r>
+        <w:rPr>
+          <w:rFonts w:ascii="Roboto" w:eastAsia="Times New Roman" w:hAnsi="Roboto" w:cs="Times New Roman"/>
+          <w:color w:val="2F2F2F"/>
+          <w:sz w:val="20"/>
+          <w:szCs w:val="20"/>
+          <w:lang w:eastAsia="de-AT"/>
+        </w:rPr>
+        <w:t xml:space="preserve"> lieber laut, als leise und </w:t>
+      </w:r>
+      <w:proofErr w:type="spellStart"/>
+      <w:r>
+        <w:rPr>
+          <w:rFonts w:ascii="Roboto" w:eastAsia="Times New Roman" w:hAnsi="Roboto" w:cs="Times New Roman"/>
+          <w:color w:val="2F2F2F"/>
+          <w:sz w:val="20"/>
+          <w:szCs w:val="20"/>
+          <w:lang w:eastAsia="de-AT"/>
+        </w:rPr>
+        <w:t>stü</w:t>
+      </w:r>
+      <w:proofErr w:type="spellEnd"/>
       <w:r>
         <w:rPr>
           <w:rFonts w:ascii="Roboto" w:eastAsia="Times New Roman" w:hAnsi="Roboto" w:cs="Times New Roman"/>
@@ -184,8 +594,20 @@
           <w:lang w:eastAsia="de-AT"/>
         </w:rPr>
         <w:br/>
-        <w:t>Wir leben im Jetzt oder nie, i leb so laut wie i wü</w:t>
-      </w:r>
+        <w:t xml:space="preserve">Wir leben im Jetzt oder nie, i leb so laut wie i </w:t>
+      </w:r>
+      <w:proofErr w:type="spellStart"/>
+      <w:r>
+        <w:rPr>
+          <w:rFonts w:ascii="Roboto" w:eastAsia="Times New Roman" w:hAnsi="Roboto" w:cs="Times New Roman"/>
+          <w:color w:val="2F2F2F"/>
+          <w:sz w:val="20"/>
+          <w:szCs w:val="20"/>
+          <w:lang w:eastAsia="de-AT"/>
+        </w:rPr>
+        <w:t>wü</w:t>
+      </w:r>
+      <w:proofErr w:type="spellEnd"/>
       <w:r>
         <w:rPr>
           <w:rFonts w:ascii="Roboto" w:eastAsia="Times New Roman" w:hAnsi="Roboto" w:cs="Times New Roman"/>
@@ -195,8 +617,107 @@
           <w:lang w:eastAsia="de-AT"/>
         </w:rPr>
         <w:br/>
-        <w:t>Waaoh waaoh waba bada bambam</w:t>
-      </w:r>
+      </w:r>
+      <w:proofErr w:type="spellStart"/>
+      <w:r>
+        <w:rPr>
+          <w:rFonts w:ascii="Roboto" w:eastAsia="Times New Roman" w:hAnsi="Roboto" w:cs="Times New Roman"/>
+          <w:color w:val="2F2F2F"/>
+          <w:sz w:val="20"/>
+          <w:szCs w:val="20"/>
+          <w:lang w:eastAsia="de-AT"/>
+        </w:rPr>
+        <w:t>Waaoh</w:t>
+      </w:r>
+      <w:proofErr w:type="spellEnd"/>
+      <w:r>
+        <w:rPr>
+          <w:rFonts w:ascii="Roboto" w:eastAsia="Times New Roman" w:hAnsi="Roboto" w:cs="Times New Roman"/>
+          <w:color w:val="2F2F2F"/>
+          <w:sz w:val="20"/>
+          <w:szCs w:val="20"/>
+          <w:lang w:eastAsia="de-AT"/>
+        </w:rPr>
+        <w:t xml:space="preserve"> </w:t>
+      </w:r>
+      <w:proofErr w:type="spellStart"/>
+      <w:r>
+        <w:rPr>
+          <w:rFonts w:ascii="Roboto" w:eastAsia="Times New Roman" w:hAnsi="Roboto" w:cs="Times New Roman"/>
+          <w:color w:val="2F2F2F"/>
+          <w:sz w:val="20"/>
+          <w:szCs w:val="20"/>
+          <w:lang w:eastAsia="de-AT"/>
+        </w:rPr>
+        <w:t>waaoh</w:t>
+      </w:r>
+      <w:proofErr w:type="spellEnd"/>
+      <w:r>
+        <w:rPr>
+          <w:rFonts w:ascii="Roboto" w:eastAsia="Times New Roman" w:hAnsi="Roboto" w:cs="Times New Roman"/>
+          <w:color w:val="2F2F2F"/>
+          <w:sz w:val="20"/>
+          <w:szCs w:val="20"/>
+          <w:lang w:eastAsia="de-AT"/>
+        </w:rPr>
+        <w:t xml:space="preserve"> </w:t>
+      </w:r>
+      <w:proofErr w:type="spellStart"/>
+      <w:r>
+        <w:rPr>
+          <w:rFonts w:ascii="Roboto" w:eastAsia="Times New Roman" w:hAnsi="Roboto" w:cs="Times New Roman"/>
+          <w:color w:val="2F2F2F"/>
+          <w:sz w:val="20"/>
+          <w:szCs w:val="20"/>
+          <w:lang w:eastAsia="de-AT"/>
+        </w:rPr>
+        <w:t>waba</w:t>
+      </w:r>
+      <w:proofErr w:type="spellEnd"/>
+      <w:r>
+        <w:rPr>
+          <w:rFonts w:ascii="Roboto" w:eastAsia="Times New Roman" w:hAnsi="Roboto" w:cs="Times New Roman"/>
+          <w:color w:val="2F2F2F"/>
+          <w:sz w:val="20"/>
+          <w:szCs w:val="20"/>
+          <w:lang w:eastAsia="de-AT"/>
+        </w:rPr>
+        <w:t xml:space="preserve"> </w:t>
+      </w:r>
+      <w:proofErr w:type="spellStart"/>
+      <w:r>
+        <w:rPr>
+          <w:rFonts w:ascii="Roboto" w:eastAsia="Times New Roman" w:hAnsi="Roboto" w:cs="Times New Roman"/>
+          <w:color w:val="2F2F2F"/>
+          <w:sz w:val="20"/>
+          <w:szCs w:val="20"/>
+          <w:lang w:eastAsia="de-AT"/>
+        </w:rPr>
+        <w:t>bada</w:t>
+      </w:r>
+      <w:proofErr w:type="spellEnd"/>
+      <w:r>
+        <w:rPr>
+          <w:rFonts w:ascii="Roboto" w:eastAsia="Times New Roman" w:hAnsi="Roboto" w:cs="Times New Roman"/>
+          <w:color w:val="2F2F2F"/>
+          <w:sz w:val="20"/>
+          <w:szCs w:val="20"/>
+          <w:lang w:eastAsia="de-AT"/>
+        </w:rPr>
+        <w:t xml:space="preserve"> </w:t>
+      </w:r>
+      <w:proofErr w:type="spellStart"/>
+      <w:r>
+        <w:rPr>
+          <w:rFonts w:ascii="Roboto" w:eastAsia="Times New Roman" w:hAnsi="Roboto" w:cs="Times New Roman"/>
+          <w:color w:val="2F2F2F"/>
+          <w:sz w:val="20"/>
+          <w:szCs w:val="20"/>
+          <w:lang w:eastAsia="de-AT"/>
+        </w:rPr>
+        <w:t>bambam</w:t>
+      </w:r>
+      <w:proofErr w:type="spellEnd"/>
       <w:r>
         <w:rPr>
           <w:rFonts w:ascii="Roboto" w:eastAsia="Times New Roman" w:hAnsi="Roboto" w:cs="Times New Roman"/>
@@ -206,8 +727,41 @@
           <w:lang w:eastAsia="de-AT"/>
         </w:rPr>
         <w:br/>
-        <w:t>Waaoh Waaoh</w:t>
-      </w:r>
+      </w:r>
+      <w:proofErr w:type="spellStart"/>
+      <w:r>
+        <w:rPr>
+          <w:rFonts w:ascii="Roboto" w:eastAsia="Times New Roman" w:hAnsi="Roboto" w:cs="Times New Roman"/>
+          <w:color w:val="2F2F2F"/>
+          <w:sz w:val="20"/>
+          <w:szCs w:val="20"/>
+          <w:lang w:eastAsia="de-AT"/>
+        </w:rPr>
+        <w:t>Waaoh</w:t>
+      </w:r>
+      <w:proofErr w:type="spellEnd"/>
+      <w:r>
+        <w:rPr>
+          <w:rFonts w:ascii="Roboto" w:eastAsia="Times New Roman" w:hAnsi="Roboto" w:cs="Times New Roman"/>
+          <w:color w:val="2F2F2F"/>
+          <w:sz w:val="20"/>
+          <w:szCs w:val="20"/>
+          <w:lang w:eastAsia="de-AT"/>
+        </w:rPr>
+        <w:t xml:space="preserve"> </w:t>
+      </w:r>
+      <w:proofErr w:type="spellStart"/>
+      <w:r>
+        <w:rPr>
+          <w:rFonts w:ascii="Roboto" w:eastAsia="Times New Roman" w:hAnsi="Roboto" w:cs="Times New Roman"/>
+          <w:color w:val="2F2F2F"/>
+          <w:sz w:val="20"/>
+          <w:szCs w:val="20"/>
+          <w:lang w:eastAsia="de-AT"/>
+        </w:rPr>
+        <w:t>Waaoh</w:t>
+      </w:r>
+      <w:proofErr w:type="spellEnd"/>
     </w:p>
     <w:p>
       <w:pPr>

</xml_diff>